<commit_message>
Fixed regression line for most sig gene box plot
</commit_message>
<xml_diff>
--- a/labs/lab10/Lab10.docx
+++ b/labs/lab10/Lab10.docx
@@ -150,25 +150,7 @@
           <w:sz w:val="24"/>
           <w:szCs w:val="24"/>
         </w:rPr>
-        <w:t xml:space="preserve">For each row in the spreadsheet, perform a one-way ANOVA with categories “day 2”, “week 12” and “week 18”.  Plot out the histogram of all p-values.  How many genes are significant at a BH FDR-corrected 0.05 threshold.  (see </w:t>
-      </w:r>
-      <w:proofErr w:type="gramStart"/>
-      <w:r>
-        <w:rPr>
-          <w:rFonts w:ascii="Arial" w:hAnsi="Arial" w:cs="Arial"/>
-          <w:sz w:val="24"/>
-          <w:szCs w:val="24"/>
-        </w:rPr>
-        <w:t>mini-lecture</w:t>
-      </w:r>
-      <w:proofErr w:type="gramEnd"/>
-      <w:r>
-        <w:rPr>
-          <w:rFonts w:ascii="Arial" w:hAnsi="Arial" w:cs="Arial"/>
-          <w:sz w:val="24"/>
-          <w:szCs w:val="24"/>
-        </w:rPr>
-        <w:t xml:space="preserve"> 16</w:t>
+        <w:t>For each row in the spreadsheet, perform a one-way ANOVA with categories “day 2”, “week 12” and “week 18”.  Plot out the histogram of all p-values.  How many genes are significant at a BH FDR-corrected 0.05 threshold.  (see mini-lecture 16</w:t>
       </w:r>
       <w:r>
         <w:rPr>
@@ -1106,43 +1088,7 @@
           <w:sz w:val="24"/>
           <w:szCs w:val="24"/>
         </w:rPr>
-        <w:t xml:space="preserve">Finally, for each row in the spreadsheet perform an ANVOA comparing the three-parameter model from (A) and the </w:t>
-      </w:r>
-      <w:proofErr w:type="gramStart"/>
-      <w:r>
-        <w:rPr>
-          <w:rFonts w:ascii="Arial" w:hAnsi="Arial" w:cs="Arial"/>
-          <w:sz w:val="24"/>
-          <w:szCs w:val="24"/>
-        </w:rPr>
-        <w:t>two parameter</w:t>
-      </w:r>
-      <w:proofErr w:type="gramEnd"/>
-      <w:r>
-        <w:rPr>
-          <w:rFonts w:ascii="Arial" w:hAnsi="Arial" w:cs="Arial"/>
-          <w:sz w:val="24"/>
-          <w:szCs w:val="24"/>
-        </w:rPr>
-        <w:t xml:space="preserve"> model from (B).  (see </w:t>
-      </w:r>
-      <w:proofErr w:type="gramStart"/>
-      <w:r>
-        <w:rPr>
-          <w:rFonts w:ascii="Arial" w:hAnsi="Arial" w:cs="Arial"/>
-          <w:sz w:val="24"/>
-          <w:szCs w:val="24"/>
-        </w:rPr>
-        <w:t>mini-lecture</w:t>
-      </w:r>
-      <w:proofErr w:type="gramEnd"/>
-      <w:r>
-        <w:rPr>
-          <w:rFonts w:ascii="Arial" w:hAnsi="Arial" w:cs="Arial"/>
-          <w:sz w:val="24"/>
-          <w:szCs w:val="24"/>
-        </w:rPr>
-        <w:t xml:space="preserve"> 16C).  </w:t>
+        <w:t xml:space="preserve">Finally, for each row in the spreadsheet perform an ANVOA comparing the three-parameter model from (A) and the two parameter model from (B).  (see mini-lecture 16C).  </w:t>
       </w:r>
       <w:r>
         <w:rPr>
@@ -1291,29 +1237,7 @@
             <w:sz w:val="24"/>
             <w:szCs w:val="24"/>
           </w:rPr>
-          <w:t>https://github.com/jyoung67/advst</w:t>
-        </w:r>
-        <w:r>
-          <w:rPr>
-            <w:rStyle w:val="Hyperlink"/>
-            <w:rFonts w:ascii="Arial" w:hAnsi="Arial" w:cs="Arial"/>
-            <w:b/>
-            <w:bCs/>
-            <w:sz w:val="24"/>
-            <w:szCs w:val="24"/>
-          </w:rPr>
-          <w:t>a</w:t>
-        </w:r>
-        <w:r>
-          <w:rPr>
-            <w:rStyle w:val="Hyperlink"/>
-            <w:rFonts w:ascii="Arial" w:hAnsi="Arial" w:cs="Arial"/>
-            <w:b/>
-            <w:bCs/>
-            <w:sz w:val="24"/>
-            <w:szCs w:val="24"/>
-          </w:rPr>
-          <w:t>tistics-labs/blob/master/labs/lab10/mixedanova.R</w:t>
+          <w:t>https://github.com/jyoung67/advstatistics-labs/blob/master/labs/lab10/mixedanova.R</w:t>
         </w:r>
       </w:hyperlink>
       <w:r>
@@ -2227,10 +2151,10 @@
         </w:rPr>
         <w:lastRenderedPageBreak/>
         <w:drawing>
-          <wp:inline distT="0" distB="0" distL="0" distR="0" wp14:anchorId="5C04ACD9" wp14:editId="5A9EB0C8">
-            <wp:extent cx="4706910" cy="2989962"/>
-            <wp:effectExtent l="0" t="0" r="0" b="1270"/>
-            <wp:docPr id="6" name="Picture 6"/>
+          <wp:inline distT="0" distB="0" distL="0" distR="0" wp14:anchorId="56774D7D" wp14:editId="098E0EFF">
+            <wp:extent cx="3879332" cy="3042350"/>
+            <wp:effectExtent l="0" t="0" r="6985" b="5715"/>
+            <wp:docPr id="9" name="Picture 9"/>
             <wp:cNvGraphicFramePr>
               <a:graphicFrameLocks xmlns:a="http://schemas.openxmlformats.org/drawingml/2006/main" noChangeAspect="1"/>
             </wp:cNvGraphicFramePr>
@@ -2250,7 +2174,7 @@
                   <pic:spPr>
                     <a:xfrm>
                       <a:off x="0" y="0"/>
-                      <a:ext cx="4767830" cy="3028660"/>
+                      <a:ext cx="3906462" cy="3063626"/>
                     </a:xfrm>
                     <a:prstGeom prst="rect">
                       <a:avLst/>
@@ -2743,25 +2667,7 @@
           <w:sz w:val="24"/>
           <w:szCs w:val="24"/>
         </w:rPr>
-        <w:t xml:space="preserve">Overall, do you think the </w:t>
-      </w:r>
-      <w:proofErr w:type="gramStart"/>
-      <w:r>
-        <w:rPr>
-          <w:rFonts w:ascii="Arial" w:hAnsi="Arial" w:cs="Arial"/>
-          <w:sz w:val="24"/>
-          <w:szCs w:val="24"/>
-        </w:rPr>
-        <w:t>three parameter</w:t>
-      </w:r>
-      <w:proofErr w:type="gramEnd"/>
-      <w:r>
-        <w:rPr>
-          <w:rFonts w:ascii="Arial" w:hAnsi="Arial" w:cs="Arial"/>
-          <w:sz w:val="24"/>
-          <w:szCs w:val="24"/>
-        </w:rPr>
-        <w:t xml:space="preserve"> model in (A) or the two-parameter model in (B) is more appropriate for these data?  Justify your answer.</w:t>
+        <w:t>Overall, do you think the three parameter model in (A) or the two-parameter model in (B) is more appropriate for these data?  Justify your answer.</w:t>
       </w:r>
       <w:r>
         <w:rPr>

</xml_diff>